<commit_message>
Added warning for bond type/amount on NGBD.
</commit_message>
<xml_diff>
--- a/resources/Saved/21CRB00626_Traffic Judgment Entry.docx
+++ b/resources/Saved/21CRB00626_Traffic Judgment Entry.docx
@@ -499,6 +499,14 @@
         </w:rPr>
         <w:t xml:space="preserve"/>
       </w:r>
+      <w:r>
+        <w:rPr>
+          <w:rFonts w:ascii="Palatino Linotype" w:hAnsi="Palatino Linotype"/>
+          <w:sz w:val="20"/>
+          <w:szCs w:val="20"/>
+        </w:rPr>
+        <w:tab/>
+      </w:r>
     </w:p>
     <w:p>
       <w:pPr>
@@ -577,7 +585,7 @@
           <w:sz w:val="20"/>
           <w:szCs w:val="20"/>
         </w:rPr>
-        <w:t xml:space="preserve"> on February 14, 2022.</w:t>
+        <w:t xml:space="preserve"> on February 19, 2022.</w:t>
       </w:r>
       <w:r>
         <w:rPr>
@@ -594,25 +602,7 @@
           <w:sz w:val="20"/>
           <w:szCs w:val="20"/>
         </w:rPr>
-        <w:t xml:space="preserve">Defendant waived right to counsel.</w:t>
-      </w:r>
-      <w:r>
-        <w:rPr>
-          <w:rFonts w:ascii="Palatino Linotype" w:hAnsi="Palatino Linotype"/>
-          <w:bCs/>
-          <w:sz w:val="20"/>
-          <w:szCs w:val="20"/>
-        </w:rPr>
-        <w:t xml:space="preserve"> </w:t>
-      </w:r>
-      <w:r>
-        <w:rPr>
-          <w:rFonts w:ascii="Palatino Linotype" w:hAnsi="Palatino Linotype"/>
-          <w:bCs/>
-          <w:sz w:val="20"/>
-          <w:szCs w:val="20"/>
-        </w:rPr>
-        <w:t xml:space="preserve"/>
+        <w:t xml:space="preserve">Defendant waived right to counsel. </w:t>
       </w:r>
       <w:r>
         <w:rPr>
@@ -761,22 +751,32 @@
     </w:p>
     <w:p>
       <w:pPr>
-        <w:rPr>
-          <w:rFonts w:ascii="Palatino Linotype" w:hAnsi="Palatino Linotype"/>
-          <w:sz w:val="20"/>
-          <w:szCs w:val="20"/>
-        </w:rPr>
-      </w:pPr>
+        <w:jc w:val="both"/>
+        <w:rPr>
+          <w:rFonts w:ascii="Palatino Linotype" w:hAnsi="Palatino Linotype"/>
+          <w:sz w:val="20"/>
+          <w:szCs w:val="20"/>
+        </w:rPr>
+      </w:pPr>
+      <w:r>
+        <w:rPr>
+          <w:rFonts w:ascii="Palatino Linotype" w:hAnsi="Palatino Linotype"/>
+          <w:sz w:val="20"/>
+          <w:szCs w:val="20"/>
+        </w:rPr>
+        <w:t xml:space="preserve"/>
+      </w:r>
     </w:p>
     <w:tbl>
       <w:tblPr>
         <w:tblStyle w:val="TableGrid"/>
         <w:tblW w:w="0" w:type="auto"/>
         <w:jc w:val="center"/>
+        <w:tblInd w:w="-381" w:type="dxa"/>
         <w:tblLook w:val="04A0" w:firstRow="1" w:lastRow="0" w:firstColumn="1" w:lastColumn="0" w:noHBand="0" w:noVBand="1"/>
       </w:tblPr>
       <w:tblGrid>
-        <w:gridCol w:w="1801"/>
+        <w:gridCol w:w="2182"/>
         <w:gridCol w:w="1559"/>
         <w:gridCol w:w="3289"/>
         <w:gridCol w:w="1632"/>
@@ -787,7 +787,7 @@
         </w:trPr>
         <w:tc>
           <w:tcPr>
-            <w:tcW w:w="1801" w:type="dxa"/>
+            <w:tcW w:w="2182" w:type="dxa"/>
           </w:tcPr>
           <w:p>
             <w:pPr>
@@ -944,7 +944,7 @@
         </w:trPr>
         <w:tc>
           <w:tcPr>
-            <w:tcW w:w="1801" w:type="dxa"/>
+            <w:tcW w:w="2182" w:type="dxa"/>
           </w:tcPr>
           <w:p>
             <w:pPr>
@@ -1101,7 +1101,7 @@
         </w:trPr>
         <w:tc>
           <w:tcPr>
-            <w:tcW w:w="1801" w:type="dxa"/>
+            <w:tcW w:w="2182" w:type="dxa"/>
           </w:tcPr>
           <w:p>
             <w:pPr>
@@ -1133,6 +1133,7 @@
                 <w:sz w:val="20"/>
                 <w:szCs w:val="20"/>
               </w:rPr>
+              <w:lastRenderedPageBreak/>
               <w:t>Degree</w:t>
             </w:r>
           </w:p>
@@ -1258,7 +1259,7 @@
         </w:trPr>
         <w:tc>
           <w:tcPr>
-            <w:tcW w:w="1801" w:type="dxa"/>
+            <w:tcW w:w="2182" w:type="dxa"/>
           </w:tcPr>
           <w:p>
             <w:pPr>
@@ -1290,7 +1291,6 @@
                 <w:sz w:val="20"/>
                 <w:szCs w:val="20"/>
               </w:rPr>
-              <w:lastRenderedPageBreak/>
               <w:t>Plea</w:t>
             </w:r>
           </w:p>
@@ -1416,7 +1416,7 @@
         </w:trPr>
         <w:tc>
           <w:tcPr>
-            <w:tcW w:w="1801" w:type="dxa"/>
+            <w:tcW w:w="2182" w:type="dxa"/>
           </w:tcPr>
           <w:p>
             <w:pPr>
@@ -1573,7 +1573,7 @@
         </w:trPr>
         <w:tc>
           <w:tcPr>
-            <w:tcW w:w="1801" w:type="dxa"/>
+            <w:tcW w:w="2182" w:type="dxa"/>
           </w:tcPr>
           <w:p>
             <w:pPr>
@@ -1643,7 +1643,7 @@
                 <w:sz w:val="20"/>
                 <w:szCs w:val="20"/>
               </w:rPr>
-              <w:t xml:space="preserve">$ 20</w:t>
+              <w:t xml:space="preserve">$ 0</w:t>
             </w:r>
           </w:p>
         </w:tc>
@@ -1730,7 +1730,7 @@
         </w:trPr>
         <w:tc>
           <w:tcPr>
-            <w:tcW w:w="1801" w:type="dxa"/>
+            <w:tcW w:w="2182" w:type="dxa"/>
           </w:tcPr>
           <w:p>
             <w:pPr>
@@ -1901,6 +1901,340 @@
           </w:p>
         </w:tc>
       </w:tr>
+      <w:tr>
+        <w:trPr>
+          <w:jc w:val="center"/>
+        </w:trPr>
+        <w:tc>
+          <w:tcPr>
+            <w:tcW w:w="2182" w:type="dxa"/>
+          </w:tcPr>
+          <w:p>
+            <w:pPr>
+              <w:tabs>
+                <w:tab w:val="left" w:pos="-1080"/>
+                <w:tab w:val="left" w:pos="-720"/>
+                <w:tab w:val="left" w:pos="0"/>
+                <w:tab w:val="left" w:pos="720"/>
+                <w:tab w:val="left" w:pos="1440"/>
+                <w:tab w:val="left" w:pos="2160"/>
+                <w:tab w:val="left" w:pos="2880"/>
+                <w:tab w:val="left" w:pos="3600"/>
+                <w:tab w:val="left" w:pos="4320"/>
+                <w:tab w:val="left" w:pos="4680"/>
+              </w:tabs>
+              <w:rPr>
+                <w:rFonts w:ascii="Palatino Linotype" w:hAnsi="Palatino Linotype"/>
+                <w:b/>
+                <w:bCs/>
+                <w:sz w:val="20"/>
+                <w:szCs w:val="20"/>
+              </w:rPr>
+            </w:pPr>
+            <w:r>
+              <w:rPr>
+                <w:rFonts w:ascii="Palatino Linotype" w:hAnsi="Palatino Linotype"/>
+                <w:b/>
+                <w:bCs/>
+                <w:sz w:val="20"/>
+                <w:szCs w:val="20"/>
+              </w:rPr>
+              <w:t>Jail Days</w:t>
+            </w:r>
+          </w:p>
+        </w:tc>
+        <w:tc>
+          <w:tcPr>
+            <w:tcW w:w="3289" w:type="dxa"/>
+          </w:tcPr>
+          <w:p>
+            <w:pPr>
+              <w:tabs>
+                <w:tab w:val="left" w:pos="-1080"/>
+                <w:tab w:val="left" w:pos="-720"/>
+                <w:tab w:val="left" w:pos="0"/>
+                <w:tab w:val="left" w:pos="720"/>
+                <w:tab w:val="left" w:pos="1440"/>
+                <w:tab w:val="left" w:pos="2160"/>
+                <w:tab w:val="left" w:pos="2880"/>
+                <w:tab w:val="left" w:pos="3600"/>
+                <w:tab w:val="left" w:pos="4320"/>
+                <w:tab w:val="left" w:pos="4680"/>
+              </w:tabs>
+              <w:rPr>
+                <w:rFonts w:ascii="Palatino Linotype" w:hAnsi="Palatino Linotype"/>
+                <w:b/>
+                <w:bCs/>
+                <w:sz w:val="20"/>
+                <w:szCs w:val="20"/>
+              </w:rPr>
+            </w:pPr>
+            <w:r>
+              <w:rPr>
+                <w:rFonts w:ascii="Palatino Linotype" w:hAnsi="Palatino Linotype"/>
+                <w:b/>
+                <w:bCs/>
+                <w:sz w:val="20"/>
+                <w:szCs w:val="20"/>
+              </w:rPr>
+              <w:t xml:space="preserve">50</w:t>
+            </w:r>
+          </w:p>
+        </w:tc>
+        <w:tc>
+          <w:tcPr>
+            <w:tcW w:w="3289" w:type="dxa"/>
+          </w:tcPr>
+          <w:p>
+            <w:pPr>
+              <w:tabs>
+                <w:tab w:val="left" w:pos="-1080"/>
+                <w:tab w:val="left" w:pos="-720"/>
+                <w:tab w:val="left" w:pos="0"/>
+                <w:tab w:val="left" w:pos="720"/>
+                <w:tab w:val="left" w:pos="1440"/>
+                <w:tab w:val="left" w:pos="2160"/>
+                <w:tab w:val="left" w:pos="2880"/>
+                <w:tab w:val="left" w:pos="3600"/>
+                <w:tab w:val="left" w:pos="4320"/>
+                <w:tab w:val="left" w:pos="4680"/>
+              </w:tabs>
+              <w:rPr>
+                <w:rFonts w:ascii="Palatino Linotype" w:hAnsi="Palatino Linotype"/>
+                <w:b/>
+                <w:bCs/>
+                <w:sz w:val="20"/>
+                <w:szCs w:val="20"/>
+              </w:rPr>
+            </w:pPr>
+            <w:r>
+              <w:rPr>
+                <w:rFonts w:ascii="Palatino Linotype" w:hAnsi="Palatino Linotype"/>
+                <w:b/>
+                <w:bCs/>
+                <w:sz w:val="20"/>
+                <w:szCs w:val="20"/>
+              </w:rPr>
+              <w:t xml:space="preserve">None</w:t>
+            </w:r>
+          </w:p>
+        </w:tc>
+        <w:tc>
+          <w:tcPr>
+            <w:tcW w:w="3289" w:type="dxa"/>
+          </w:tcPr>
+          <w:p>
+            <w:pPr>
+              <w:tabs>
+                <w:tab w:val="left" w:pos="-1080"/>
+                <w:tab w:val="left" w:pos="-720"/>
+                <w:tab w:val="left" w:pos="0"/>
+                <w:tab w:val="left" w:pos="720"/>
+                <w:tab w:val="left" w:pos="1440"/>
+                <w:tab w:val="left" w:pos="2160"/>
+                <w:tab w:val="left" w:pos="2880"/>
+                <w:tab w:val="left" w:pos="3600"/>
+                <w:tab w:val="left" w:pos="4320"/>
+                <w:tab w:val="left" w:pos="4680"/>
+              </w:tabs>
+              <w:rPr>
+                <w:rFonts w:ascii="Palatino Linotype" w:hAnsi="Palatino Linotype"/>
+                <w:b/>
+                <w:bCs/>
+                <w:sz w:val="20"/>
+                <w:szCs w:val="20"/>
+              </w:rPr>
+            </w:pPr>
+            <w:r>
+              <w:rPr>
+                <w:rFonts w:ascii="Palatino Linotype" w:hAnsi="Palatino Linotype"/>
+                <w:b/>
+                <w:bCs/>
+                <w:sz w:val="20"/>
+                <w:szCs w:val="20"/>
+              </w:rPr>
+              <w:t xml:space="preserve">None</w:t>
+            </w:r>
+          </w:p>
+        </w:tc>
+      </w:tr>
+      <w:tr>
+        <w:trPr>
+          <w:jc w:val="center"/>
+        </w:trPr>
+        <w:tc>
+          <w:tcPr>
+            <w:tcW w:w="2182" w:type="dxa"/>
+          </w:tcPr>
+          <w:p>
+            <w:pPr>
+              <w:tabs>
+                <w:tab w:val="left" w:pos="-1080"/>
+                <w:tab w:val="left" w:pos="-720"/>
+                <w:tab w:val="left" w:pos="0"/>
+                <w:tab w:val="left" w:pos="720"/>
+                <w:tab w:val="left" w:pos="1440"/>
+                <w:tab w:val="left" w:pos="2160"/>
+                <w:tab w:val="left" w:pos="2880"/>
+                <w:tab w:val="left" w:pos="3600"/>
+                <w:tab w:val="left" w:pos="4320"/>
+                <w:tab w:val="left" w:pos="4680"/>
+              </w:tabs>
+              <w:rPr>
+                <w:rFonts w:ascii="Palatino Linotype" w:hAnsi="Palatino Linotype"/>
+                <w:b/>
+                <w:bCs/>
+                <w:sz w:val="20"/>
+                <w:szCs w:val="20"/>
+              </w:rPr>
+            </w:pPr>
+            <w:r>
+              <w:rPr>
+                <w:rFonts w:ascii="Palatino Linotype" w:hAnsi="Palatino Linotype"/>
+                <w:b/>
+                <w:bCs/>
+                <w:sz w:val="20"/>
+                <w:szCs w:val="20"/>
+              </w:rPr>
+              <w:t>Jail Days</w:t>
+            </w:r>
+            <w:r>
+              <w:rPr>
+                <w:rFonts w:ascii="Palatino Linotype" w:hAnsi="Palatino Linotype"/>
+                <w:b/>
+                <w:bCs/>
+                <w:sz w:val="20"/>
+                <w:szCs w:val="20"/>
+              </w:rPr>
+              <w:t xml:space="preserve"> </w:t>
+            </w:r>
+            <w:r>
+              <w:rPr>
+                <w:rFonts w:ascii="Palatino Linotype" w:hAnsi="Palatino Linotype"/>
+                <w:b/>
+                <w:bCs/>
+                <w:sz w:val="20"/>
+                <w:szCs w:val="20"/>
+              </w:rPr>
+              <w:t>Suspended</w:t>
+            </w:r>
+          </w:p>
+        </w:tc>
+        <w:tc>
+          <w:tcPr>
+            <w:tcW w:w="3289" w:type="dxa"/>
+          </w:tcPr>
+          <w:p>
+            <w:pPr>
+              <w:tabs>
+                <w:tab w:val="left" w:pos="-1080"/>
+                <w:tab w:val="left" w:pos="-720"/>
+                <w:tab w:val="left" w:pos="0"/>
+                <w:tab w:val="left" w:pos="720"/>
+                <w:tab w:val="left" w:pos="1440"/>
+                <w:tab w:val="left" w:pos="2160"/>
+                <w:tab w:val="left" w:pos="2880"/>
+                <w:tab w:val="left" w:pos="3600"/>
+                <w:tab w:val="left" w:pos="4320"/>
+                <w:tab w:val="left" w:pos="4680"/>
+              </w:tabs>
+              <w:rPr>
+                <w:rFonts w:ascii="Palatino Linotype" w:hAnsi="Palatino Linotype"/>
+                <w:b/>
+                <w:bCs/>
+                <w:sz w:val="20"/>
+                <w:szCs w:val="20"/>
+              </w:rPr>
+            </w:pPr>
+            <w:r>
+              <w:rPr>
+                <w:rFonts w:ascii="Palatino Linotype" w:hAnsi="Palatino Linotype"/>
+                <w:b/>
+                <w:bCs/>
+                <w:sz w:val="20"/>
+                <w:szCs w:val="20"/>
+              </w:rPr>
+              <w:t xml:space="preserve">None</w:t>
+            </w:r>
+          </w:p>
+        </w:tc>
+        <w:tc>
+          <w:tcPr>
+            <w:tcW w:w="3289" w:type="dxa"/>
+          </w:tcPr>
+          <w:p>
+            <w:pPr>
+              <w:tabs>
+                <w:tab w:val="left" w:pos="-1080"/>
+                <w:tab w:val="left" w:pos="-720"/>
+                <w:tab w:val="left" w:pos="0"/>
+                <w:tab w:val="left" w:pos="720"/>
+                <w:tab w:val="left" w:pos="1440"/>
+                <w:tab w:val="left" w:pos="2160"/>
+                <w:tab w:val="left" w:pos="2880"/>
+                <w:tab w:val="left" w:pos="3600"/>
+                <w:tab w:val="left" w:pos="4320"/>
+                <w:tab w:val="left" w:pos="4680"/>
+              </w:tabs>
+              <w:rPr>
+                <w:rFonts w:ascii="Palatino Linotype" w:hAnsi="Palatino Linotype"/>
+                <w:b/>
+                <w:bCs/>
+                <w:sz w:val="20"/>
+                <w:szCs w:val="20"/>
+              </w:rPr>
+            </w:pPr>
+            <w:r>
+              <w:rPr>
+                <w:rFonts w:ascii="Palatino Linotype" w:hAnsi="Palatino Linotype"/>
+                <w:b/>
+                <w:bCs/>
+                <w:sz w:val="20"/>
+                <w:szCs w:val="20"/>
+              </w:rPr>
+              <w:t xml:space="preserve">None</w:t>
+            </w:r>
+          </w:p>
+        </w:tc>
+        <w:tc>
+          <w:tcPr>
+            <w:tcW w:w="3289" w:type="dxa"/>
+          </w:tcPr>
+          <w:p>
+            <w:pPr>
+              <w:tabs>
+                <w:tab w:val="left" w:pos="-1080"/>
+                <w:tab w:val="left" w:pos="-720"/>
+                <w:tab w:val="left" w:pos="0"/>
+                <w:tab w:val="left" w:pos="720"/>
+                <w:tab w:val="left" w:pos="1440"/>
+                <w:tab w:val="left" w:pos="2160"/>
+                <w:tab w:val="left" w:pos="2880"/>
+                <w:tab w:val="left" w:pos="3600"/>
+                <w:tab w:val="left" w:pos="4320"/>
+                <w:tab w:val="left" w:pos="4680"/>
+              </w:tabs>
+              <w:rPr>
+                <w:rFonts w:ascii="Palatino Linotype" w:hAnsi="Palatino Linotype"/>
+                <w:b/>
+                <w:bCs/>
+                <w:sz w:val="20"/>
+                <w:szCs w:val="20"/>
+              </w:rPr>
+            </w:pPr>
+            <w:r>
+              <w:rPr>
+                <w:rFonts w:ascii="Palatino Linotype" w:hAnsi="Palatino Linotype"/>
+                <w:b/>
+                <w:bCs/>
+                <w:sz w:val="20"/>
+                <w:szCs w:val="20"/>
+              </w:rPr>
+              <w:t xml:space="preserve">None</w:t>
+            </w:r>
+          </w:p>
+        </w:tc>
+      </w:tr>
     </w:tbl>
     <w:p>
       <w:pPr>
@@ -1974,16 +2308,43 @@
           <w:szCs w:val="20"/>
           <w:u w:val="single"/>
         </w:rPr>
-        <w:t xml:space="preserve"> case</w:t>
-      </w:r>
+        <w:t xml:space="preserve"> </w:t>
+      </w:r>
+      <w:proofErr w:type="gramStart"/>
       <w:r>
         <w:rPr>
           <w:rFonts w:ascii="Palatino Linotype" w:hAnsi="Palatino Linotype"/>
           <w:bCs/>
           <w:sz w:val="20"/>
           <w:szCs w:val="20"/>
+          <w:u w:val="single"/>
+        </w:rPr>
+        <w:t>case</w:t>
+      </w:r>
+      <w:r>
+        <w:rPr>
+          <w:rFonts w:ascii="Palatino Linotype" w:hAnsi="Palatino Linotype"/>
+          <w:sz w:val="20"/>
+          <w:szCs w:val="20"/>
+        </w:rPr>
+        <w:t xml:space="preserve"/>
+      </w:r>
+      <w:r>
+        <w:rPr>
+          <w:rFonts w:ascii="Palatino Linotype" w:hAnsi="Palatino Linotype"/>
+          <w:bCs/>
+          <w:sz w:val="20"/>
+          <w:szCs w:val="20"/>
         </w:rPr>
         <w:t xml:space="preserve">. </w:t>
+      </w:r>
+      <w:r>
+        <w:rPr>
+          <w:rFonts w:ascii="Palatino Linotype" w:hAnsi="Palatino Linotype"/>
+          <w:sz w:val="20"/>
+          <w:szCs w:val="20"/>
+        </w:rPr>
+        <w:t xml:space="preserve"/>
       </w:r>
       <w:r>
         <w:rPr>
@@ -2062,7 +2423,7 @@
         </w:rPr>
         <w:t xml:space="preserve">. </w:t>
       </w:r>
-      <w:bookmarkStart w:id="1" w:name="_Hlk94196527"/>
+      <w:bookmarkStart w:id="0" w:name="_Hlk94196527"/>
       <w:r>
         <w:rPr>
           <w:rFonts w:ascii="Palatino Linotype" w:hAnsi="Palatino Linotype"/>
@@ -2122,7 +2483,7 @@
         </w:rPr>
         <w:t xml:space="preserve">in full by </w:t>
       </w:r>
-      <w:bookmarkEnd w:id="1"/>
+      <w:bookmarkEnd w:id="0"/>
       <w:r>
         <w:rPr>
           <w:rFonts w:ascii="Palatino Linotype" w:hAnsi="Palatino Linotype"/>
@@ -2131,7 +2492,195 @@
           <w:sz w:val="20"/>
           <w:szCs w:val="20"/>
         </w:rPr>
-        <w:t xml:space="preserve">February 14, 2022</w:t>
+        <w:t xml:space="preserve">February 19, 2022</w:t>
+      </w:r>
+      <w:r>
+        <w:rPr>
+          <w:rFonts w:ascii="Palatino Linotype" w:hAnsi="Palatino Linotype"/>
+          <w:sz w:val="20"/>
+          <w:szCs w:val="20"/>
+        </w:rPr>
+        <w:t xml:space="preserve">.</w:t>
+      </w:r>
+      <w:r>
+        <w:rPr>
+          <w:rFonts w:ascii="Palatino Linotype" w:hAnsi="Palatino Linotype"/>
+          <w:sz w:val="20"/>
+          <w:szCs w:val="20"/>
+        </w:rPr>
+        <w:t xml:space="preserve"> </w:t>
+      </w:r>
+      <w:r>
+        <w:rPr>
+          <w:rFonts w:ascii="Palatino Linotype" w:hAnsi="Palatino Linotype"/>
+          <w:sz w:val="20"/>
+          <w:szCs w:val="20"/>
+        </w:rPr>
+        <w:t xml:space="preserve"/>
+      </w:r>
+      <w:r>
+        <w:rPr>
+          <w:rFonts w:ascii="Palatino Linotype" w:hAnsi="Palatino Linotype"/>
+          <w:sz w:val="20"/>
+          <w:szCs w:val="20"/>
+        </w:rPr>
+        <w:t xml:space="preserve"/>
+      </w:r>
+      <w:r>
+        <w:rPr>
+          <w:rFonts w:ascii="Palatino Linotype" w:hAnsi="Palatino Linotype"/>
+          <w:sz w:val="20"/>
+          <w:szCs w:val="20"/>
+        </w:rPr>
+        <w:t xml:space="preserve"/>
+      </w:r>
+      <w:r>
+        <w:rPr>
+          <w:rFonts w:ascii="Palatino Linotype" w:hAnsi="Palatino Linotype"/>
+          <w:sz w:val="20"/>
+          <w:szCs w:val="20"/>
+        </w:rPr>
+        <w:t xml:space="preserve"/>
+      </w:r>
+      <w:r>
+        <w:rPr>
+          <w:rFonts w:ascii="Palatino Linotype" w:hAnsi="Palatino Linotype"/>
+          <w:sz w:val="20"/>
+          <w:szCs w:val="20"/>
+        </w:rPr>
+        <w:t xml:space="preserve"/>
+      </w:r>
+      <w:r>
+        <w:rPr>
+          <w:rFonts w:ascii="Palatino Linotype" w:hAnsi="Palatino Linotype"/>
+          <w:sz w:val="20"/>
+          <w:szCs w:val="20"/>
+        </w:rPr>
+        <w:t xml:space="preserve"/>
+      </w:r>
+      <w:r>
+        <w:rPr>
+          <w:rFonts w:ascii="Palatino Linotype" w:hAnsi="Palatino Linotype"/>
+          <w:sz w:val="20"/>
+          <w:szCs w:val="20"/>
+        </w:rPr>
+        <w:t xml:space="preserve"/>
+        <w:br/>
+        <w:t xml:space="preserve"/>
+      </w:r>
+    </w:p>
+    <w:p>
+      <w:pPr>
+        <w:jc w:val="both"/>
+        <w:rPr>
+          <w:rFonts w:ascii="Palatino Linotype" w:hAnsi="Palatino Linotype"/>
+          <w:sz w:val="20"/>
+          <w:szCs w:val="20"/>
+        </w:rPr>
+      </w:pPr>
+      <w:r>
+        <w:rPr>
+          <w:rFonts w:ascii="Palatino Linotype" w:hAnsi="Palatino Linotype"/>
+          <w:b/>
+          <w:sz w:val="20"/>
+          <w:szCs w:val="20"/>
+        </w:rPr>
+        <w:t xml:space="preserve">Jail </w:t>
+      </w:r>
+      <w:r>
+        <w:rPr>
+          <w:rFonts w:ascii="Palatino Linotype" w:hAnsi="Palatino Linotype"/>
+          <w:b/>
+          <w:sz w:val="20"/>
+          <w:szCs w:val="20"/>
+        </w:rPr>
+        <w:t xml:space="preserve">Continued </w:t>
+      </w:r>
+      <w:r>
+        <w:rPr>
+          <w:rFonts w:ascii="Palatino Linotype" w:hAnsi="Palatino Linotype"/>
+          <w:b/>
+          <w:sz w:val="20"/>
+          <w:szCs w:val="20"/>
+        </w:rPr>
+        <w:t>Commitment Terms.</w:t>
+      </w:r>
+      <w:r>
+        <w:rPr>
+          <w:rFonts w:ascii="Palatino Linotype" w:hAnsi="Palatino Linotype"/>
+          <w:sz w:val="20"/>
+          <w:szCs w:val="20"/>
+        </w:rPr>
+        <w:t xml:space="preserve"> The Defendant is currently in jail </w:t>
+      </w:r>
+      <w:r>
+        <w:rPr>
+          <w:rFonts w:ascii="Palatino Linotype" w:hAnsi="Palatino Linotype"/>
+          <w:sz w:val="20"/>
+          <w:szCs w:val="20"/>
+        </w:rPr>
+        <w:t xml:space="preserve">and shall serve the remainder of the jail days imposed by this order.</w:t>
+      </w:r>
+      <w:r>
+        <w:rPr>
+          <w:rFonts w:ascii="Palatino Linotype" w:hAnsi="Palatino Linotype"/>
+          <w:sz w:val="20"/>
+          <w:szCs w:val="20"/>
+        </w:rPr>
+        <w:t xml:space="preserve"> </w:t>
+      </w:r>
+      <w:r>
+        <w:rPr>
+          <w:rFonts w:ascii="Palatino Linotype" w:hAnsi="Palatino Linotype"/>
+          <w:sz w:val="20"/>
+          <w:szCs w:val="20"/>
+        </w:rPr>
+        <w:t xml:space="preserve"/>
+      </w:r>
+      <w:r>
+        <w:rPr>
+          <w:rFonts w:ascii="Palatino Linotype" w:hAnsi="Palatino Linotype"/>
+          <w:sz w:val="20"/>
+          <w:szCs w:val="20"/>
+        </w:rPr>
+        <w:t xml:space="preserve">Defendant shall receive credit </w:t>
+      </w:r>
+      <w:r>
+        <w:rPr>
+          <w:rFonts w:ascii="Palatino Linotype" w:hAnsi="Palatino Linotype"/>
+          <w:sz w:val="20"/>
+          <w:szCs w:val="20"/>
+        </w:rPr>
+        <w:t xml:space="preserve">for </w:t>
+      </w:r>
+      <w:r>
+        <w:rPr>
+          <w:rFonts w:ascii="Palatino Linotype" w:hAnsi="Palatino Linotype"/>
+          <w:b/>
+          <w:bCs/>
+          <w:sz w:val="20"/>
+          <w:szCs w:val="20"/>
+        </w:rPr>
+        <w:t xml:space="preserve">5 </w:t>
+      </w:r>
+      <w:r>
+        <w:rPr>
+          <w:rFonts w:ascii="Palatino Linotype" w:hAnsi="Palatino Linotype"/>
+          <w:b/>
+          <w:bCs/>
+          <w:sz w:val="20"/>
+          <w:szCs w:val="20"/>
+        </w:rPr>
+        <w:t xml:space="preserve">days</w:t>
+      </w:r>
+      <w:r>
+        <w:rPr>
+          <w:rFonts w:ascii="Palatino Linotype" w:hAnsi="Palatino Linotype"/>
+          <w:bCs/>
+          <w:sz w:val="20"/>
+          <w:szCs w:val="20"/>
+        </w:rPr>
+        <w:t xml:space="preserve"> already served in jail</w:t>
       </w:r>
       <w:r>
         <w:rPr>
@@ -2140,6 +2689,14 @@
           <w:szCs w:val="20"/>
         </w:rPr>
         <w:t xml:space="preserve">. </w:t>
+      </w:r>
+      <w:r>
+        <w:rPr>
+          <w:rFonts w:ascii="Palatino Linotype" w:hAnsi="Palatino Linotype"/>
+          <w:sz w:val="20"/>
+          <w:szCs w:val="20"/>
+        </w:rPr>
+        <w:t xml:space="preserve"/>
       </w:r>
       <w:r>
         <w:rPr>
@@ -2221,7 +2778,6 @@
           <w:sz w:val="20"/>
           <w:szCs w:val="20"/>
         </w:rPr>
-        <w:lastRenderedPageBreak/>
         <w:tab/>
       </w:r>
       <w:r>
@@ -2416,23 +2972,36 @@
           <w:sz w:val="16"/>
           <w:szCs w:val="16"/>
         </w:rPr>
-        <w:t>Copies served by Dep. Clerk ______</w:t>
-      </w:r>
-      <w:r>
+        <w:t>Copies served by Dep. Clerk ___________ on the following date ___________ to:</w:t>
+      </w:r>
+    </w:p>
+    <w:p>
+      <w:pPr>
+        <w:tabs>
+          <w:tab w:val="left" w:pos="-1080"/>
+          <w:tab w:val="left" w:pos="-720"/>
+          <w:tab w:val="left" w:pos="0"/>
+          <w:tab w:val="left" w:pos="720"/>
+          <w:tab w:val="left" w:pos="1440"/>
+          <w:tab w:val="left" w:pos="2160"/>
+          <w:tab w:val="left" w:pos="2880"/>
+          <w:tab w:val="left" w:pos="3600"/>
+          <w:tab w:val="left" w:pos="4320"/>
+          <w:tab w:val="left" w:pos="4680"/>
+        </w:tabs>
         <w:rPr>
           <w:rFonts w:ascii="Palatino Linotype" w:hAnsi="Palatino Linotype"/>
           <w:sz w:val="16"/>
           <w:szCs w:val="16"/>
         </w:rPr>
-        <w:t>___</w:t>
-      </w:r>
+      </w:pPr>
       <w:r>
         <w:rPr>
           <w:rFonts w:ascii="Palatino Linotype" w:hAnsi="Palatino Linotype"/>
           <w:sz w:val="16"/>
           <w:szCs w:val="16"/>
         </w:rPr>
-        <w:t xml:space="preserve"> on: </w:t>
+        <w:t xml:space="preserve">Prosecutor’s Office: PS     OM     EM; </w:t>
       </w:r>
       <w:r>
         <w:rPr>
@@ -2440,7 +3009,46 @@
           <w:sz w:val="16"/>
           <w:szCs w:val="16"/>
         </w:rPr>
-        <w:t xml:space="preserve">___ Prosecutor’s Office, ___ WAYNE FREY</w:t>
+        <w:tab/>
+        <w:t>Defendant’s Attorney: PS     OM     EM;</w:t>
+      </w:r>
+      <w:r>
+        <w:rPr>
+          <w:rFonts w:ascii="Palatino Linotype" w:hAnsi="Palatino Linotype"/>
+          <w:sz w:val="16"/>
+          <w:szCs w:val="16"/>
+        </w:rPr>
+        <w:tab/>
+      </w:r>
+    </w:p>
+    <w:p>
+      <w:pPr>
+        <w:tabs>
+          <w:tab w:val="left" w:pos="-1080"/>
+          <w:tab w:val="left" w:pos="-720"/>
+          <w:tab w:val="left" w:pos="0"/>
+          <w:tab w:val="left" w:pos="720"/>
+          <w:tab w:val="left" w:pos="1440"/>
+          <w:tab w:val="left" w:pos="2160"/>
+          <w:tab w:val="left" w:pos="2880"/>
+          <w:tab w:val="left" w:pos="3600"/>
+          <w:tab w:val="left" w:pos="4320"/>
+          <w:tab w:val="left" w:pos="4680"/>
+        </w:tabs>
+        <w:rPr>
+          <w:rFonts w:ascii="Palatino Linotype" w:hAnsi="Palatino Linotype"/>
+          <w:sz w:val="16"/>
+          <w:szCs w:val="16"/>
+          <w:u w:val="single"/>
+        </w:rPr>
+      </w:pPr>
+      <w:r>
+        <w:rPr>
+          <w:rFonts w:ascii="Palatino Linotype" w:hAnsi="Palatino Linotype"/>
+          <w:sz w:val="16"/>
+          <w:szCs w:val="16"/>
+        </w:rPr>
+        <w:t xml:space="preserve">WAYNE FREY: PS     OM     EM</w:t>
       </w:r>
     </w:p>
     <w:p>
@@ -2514,7 +3122,12 @@
 <w:ftr xmlns:wpc="http://schemas.microsoft.com/office/word/2010/wordprocessingCanvas" xmlns:mc="http://schemas.openxmlformats.org/markup-compatibility/2006" xmlns:o="urn:schemas-microsoft-com:office:office" xmlns:r="http://schemas.openxmlformats.org/officeDocument/2006/relationships" xmlns:m="http://schemas.openxmlformats.org/officeDocument/2006/math" xmlns:v="urn:schemas-microsoft-com:vml" xmlns:wp14="http://schemas.microsoft.com/office/word/2010/wordprocessingDrawing" xmlns:wp="http://schemas.openxmlformats.org/drawingml/2006/wordprocessingDrawing" xmlns:w10="urn:schemas-microsoft-com:office:word" xmlns:w="http://schemas.openxmlformats.org/wordprocessingml/2006/main" xmlns:w14="http://schemas.microsoft.com/office/word/2010/wordml" xmlns:wpg="http://schemas.microsoft.com/office/word/2010/wordprocessingGroup" xmlns:wpi="http://schemas.microsoft.com/office/word/2010/wordprocessingInk" xmlns:wne="http://schemas.microsoft.com/office/word/2006/wordml" xmlns:wps="http://schemas.microsoft.com/office/word/2010/wordprocessingShape" mc:Ignorable="w14 wp14">
   <w:sdt>
     <w:sdtPr>
-      <w:id w:val="-1309706245"/>
+      <w:rPr>
+        <w:rFonts w:ascii="Palatino Linotype" w:hAnsi="Palatino Linotype"/>
+        <w:sz w:val="20"/>
+        <w:szCs w:val="20"/>
+      </w:rPr>
+      <w:id w:val="-2099861789"/>
       <w:docPartObj>
         <w:docPartGallery w:val="Page Numbers (Bottom of Page)"/>
         <w:docPartUnique/>
@@ -2529,19 +3142,13 @@
             <w:sz w:val="20"/>
             <w:szCs w:val="20"/>
           </w:rPr>
-          <w:id w:val="98381352"/>
+          <w:id w:val="860082579"/>
           <w:docPartObj>
             <w:docPartGallery w:val="Page Numbers (Top of Page)"/>
             <w:docPartUnique/>
           </w:docPartObj>
         </w:sdtPr>
-        <w:sdtEndPr>
-          <w:rPr>
-            <w:rFonts w:ascii="Times New Roman" w:hAnsi="Times New Roman"/>
-            <w:sz w:val="24"/>
-            <w:szCs w:val="24"/>
-          </w:rPr>
-        </w:sdtEndPr>
+        <w:sdtEndPr/>
         <w:sdtContent>
           <w:p>
             <w:pPr>
@@ -2611,7 +3218,7 @@
                 <w:sz w:val="20"/>
                 <w:szCs w:val="20"/>
               </w:rPr>
-              <w:t>1</w:t>
+              <w:t>3</w:t>
             </w:r>
             <w:r>
               <w:rPr>
@@ -2670,7 +3277,7 @@
                 <w:sz w:val="20"/>
                 <w:szCs w:val="20"/>
               </w:rPr>
-              <w:t>3</w:t>
+              <w:t>5</w:t>
             </w:r>
             <w:r>
               <w:rPr>
@@ -2700,39 +3307,11 @@
               </w:rPr>
               <w:t xml:space="preserve">Final Judgment Entry 21CRB00626</w:t>
             </w:r>
-          </w:p>
-          <w:p>
-            <w:pPr>
-              <w:pStyle w:val="Footer"/>
-              <w:jc w:val="right"/>
-            </w:pPr>
           </w:p>
         </w:sdtContent>
       </w:sdt>
     </w:sdtContent>
   </w:sdt>
-  <w:p>
-    <w:pPr>
-      <w:tabs>
-        <w:tab w:val="left" w:pos="-1080"/>
-        <w:tab w:val="left" w:pos="-720"/>
-        <w:tab w:val="left" w:pos="0"/>
-        <w:tab w:val="left" w:pos="720"/>
-        <w:tab w:val="left" w:pos="1440"/>
-        <w:tab w:val="left" w:pos="2160"/>
-        <w:tab w:val="left" w:pos="2880"/>
-        <w:tab w:val="left" w:pos="3600"/>
-        <w:tab w:val="left" w:pos="4320"/>
-        <w:tab w:val="left" w:pos="4680"/>
-      </w:tabs>
-      <w:jc w:val="right"/>
-      <w:rPr>
-        <w:rFonts w:ascii="Palatino Linotype" w:hAnsi="Palatino Linotype"/>
-        <w:sz w:val="20"/>
-        <w:szCs w:val="20"/>
-      </w:rPr>
-    </w:pPr>
-  </w:p>
 </w:ftr>
 </file>
 
@@ -2924,8 +3503,240 @@
       </w:rPr>
     </w:lvl>
   </w:abstractNum>
+  <w:abstractNum w:abstractNumId="1">
+    <w:nsid w:val="279660C9"/>
+    <w:multiLevelType w:val="hybridMultilevel"/>
+    <w:tmpl w:val="672ECC5E"/>
+    <w:lvl w:ilvl="0" w:tplc="04090001">
+      <w:start w:val="1"/>
+      <w:numFmt w:val="bullet"/>
+      <w:lvlText w:val=""/>
+      <w:lvlJc w:val="left"/>
+      <w:pPr>
+        <w:ind w:left="720" w:hanging="360"/>
+      </w:pPr>
+      <w:rPr>
+        <w:rFonts w:ascii="Symbol" w:hAnsi="Symbol" w:hint="default"/>
+      </w:rPr>
+    </w:lvl>
+    <w:lvl w:ilvl="1" w:tplc="04090003" w:tentative="1">
+      <w:start w:val="1"/>
+      <w:numFmt w:val="bullet"/>
+      <w:lvlText w:val="o"/>
+      <w:lvlJc w:val="left"/>
+      <w:pPr>
+        <w:ind w:left="1440" w:hanging="360"/>
+      </w:pPr>
+      <w:rPr>
+        <w:rFonts w:ascii="Courier New" w:hAnsi="Courier New" w:cs="Courier New" w:hint="default"/>
+      </w:rPr>
+    </w:lvl>
+    <w:lvl w:ilvl="2" w:tplc="04090005" w:tentative="1">
+      <w:start w:val="1"/>
+      <w:numFmt w:val="bullet"/>
+      <w:lvlText w:val=""/>
+      <w:lvlJc w:val="left"/>
+      <w:pPr>
+        <w:ind w:left="2160" w:hanging="360"/>
+      </w:pPr>
+      <w:rPr>
+        <w:rFonts w:ascii="Wingdings" w:hAnsi="Wingdings" w:hint="default"/>
+      </w:rPr>
+    </w:lvl>
+    <w:lvl w:ilvl="3" w:tplc="04090001" w:tentative="1">
+      <w:start w:val="1"/>
+      <w:numFmt w:val="bullet"/>
+      <w:lvlText w:val=""/>
+      <w:lvlJc w:val="left"/>
+      <w:pPr>
+        <w:ind w:left="2880" w:hanging="360"/>
+      </w:pPr>
+      <w:rPr>
+        <w:rFonts w:ascii="Symbol" w:hAnsi="Symbol" w:hint="default"/>
+      </w:rPr>
+    </w:lvl>
+    <w:lvl w:ilvl="4" w:tplc="04090003" w:tentative="1">
+      <w:start w:val="1"/>
+      <w:numFmt w:val="bullet"/>
+      <w:lvlText w:val="o"/>
+      <w:lvlJc w:val="left"/>
+      <w:pPr>
+        <w:ind w:left="3600" w:hanging="360"/>
+      </w:pPr>
+      <w:rPr>
+        <w:rFonts w:ascii="Courier New" w:hAnsi="Courier New" w:cs="Courier New" w:hint="default"/>
+      </w:rPr>
+    </w:lvl>
+    <w:lvl w:ilvl="5" w:tplc="04090005" w:tentative="1">
+      <w:start w:val="1"/>
+      <w:numFmt w:val="bullet"/>
+      <w:lvlText w:val=""/>
+      <w:lvlJc w:val="left"/>
+      <w:pPr>
+        <w:ind w:left="4320" w:hanging="360"/>
+      </w:pPr>
+      <w:rPr>
+        <w:rFonts w:ascii="Wingdings" w:hAnsi="Wingdings" w:hint="default"/>
+      </w:rPr>
+    </w:lvl>
+    <w:lvl w:ilvl="6" w:tplc="04090001" w:tentative="1">
+      <w:start w:val="1"/>
+      <w:numFmt w:val="bullet"/>
+      <w:lvlText w:val=""/>
+      <w:lvlJc w:val="left"/>
+      <w:pPr>
+        <w:ind w:left="5040" w:hanging="360"/>
+      </w:pPr>
+      <w:rPr>
+        <w:rFonts w:ascii="Symbol" w:hAnsi="Symbol" w:hint="default"/>
+      </w:rPr>
+    </w:lvl>
+    <w:lvl w:ilvl="7" w:tplc="04090003" w:tentative="1">
+      <w:start w:val="1"/>
+      <w:numFmt w:val="bullet"/>
+      <w:lvlText w:val="o"/>
+      <w:lvlJc w:val="left"/>
+      <w:pPr>
+        <w:ind w:left="5760" w:hanging="360"/>
+      </w:pPr>
+      <w:rPr>
+        <w:rFonts w:ascii="Courier New" w:hAnsi="Courier New" w:cs="Courier New" w:hint="default"/>
+      </w:rPr>
+    </w:lvl>
+    <w:lvl w:ilvl="8" w:tplc="04090005" w:tentative="1">
+      <w:start w:val="1"/>
+      <w:numFmt w:val="bullet"/>
+      <w:lvlText w:val=""/>
+      <w:lvlJc w:val="left"/>
+      <w:pPr>
+        <w:ind w:left="6480" w:hanging="360"/>
+      </w:pPr>
+      <w:rPr>
+        <w:rFonts w:ascii="Wingdings" w:hAnsi="Wingdings" w:hint="default"/>
+      </w:rPr>
+    </w:lvl>
+  </w:abstractNum>
+  <w:abstractNum w:abstractNumId="2">
+    <w:nsid w:val="2E17566E"/>
+    <w:multiLevelType w:val="hybridMultilevel"/>
+    <w:tmpl w:val="00866CE6"/>
+    <w:lvl w:ilvl="0" w:tplc="04090001">
+      <w:start w:val="1"/>
+      <w:numFmt w:val="bullet"/>
+      <w:lvlText w:val=""/>
+      <w:lvlJc w:val="left"/>
+      <w:pPr>
+        <w:ind w:left="779" w:hanging="360"/>
+      </w:pPr>
+      <w:rPr>
+        <w:rFonts w:ascii="Symbol" w:hAnsi="Symbol" w:hint="default"/>
+      </w:rPr>
+    </w:lvl>
+    <w:lvl w:ilvl="1" w:tplc="04090003">
+      <w:start w:val="1"/>
+      <w:numFmt w:val="bullet"/>
+      <w:lvlText w:val="o"/>
+      <w:lvlJc w:val="left"/>
+      <w:pPr>
+        <w:ind w:left="1499" w:hanging="360"/>
+      </w:pPr>
+      <w:rPr>
+        <w:rFonts w:ascii="Courier New" w:hAnsi="Courier New" w:cs="Courier New" w:hint="default"/>
+      </w:rPr>
+    </w:lvl>
+    <w:lvl w:ilvl="2" w:tplc="04090005" w:tentative="1">
+      <w:start w:val="1"/>
+      <w:numFmt w:val="bullet"/>
+      <w:lvlText w:val=""/>
+      <w:lvlJc w:val="left"/>
+      <w:pPr>
+        <w:ind w:left="2219" w:hanging="360"/>
+      </w:pPr>
+      <w:rPr>
+        <w:rFonts w:ascii="Wingdings" w:hAnsi="Wingdings" w:hint="default"/>
+      </w:rPr>
+    </w:lvl>
+    <w:lvl w:ilvl="3" w:tplc="04090001" w:tentative="1">
+      <w:start w:val="1"/>
+      <w:numFmt w:val="bullet"/>
+      <w:lvlText w:val=""/>
+      <w:lvlJc w:val="left"/>
+      <w:pPr>
+        <w:ind w:left="2939" w:hanging="360"/>
+      </w:pPr>
+      <w:rPr>
+        <w:rFonts w:ascii="Symbol" w:hAnsi="Symbol" w:hint="default"/>
+      </w:rPr>
+    </w:lvl>
+    <w:lvl w:ilvl="4" w:tplc="04090003" w:tentative="1">
+      <w:start w:val="1"/>
+      <w:numFmt w:val="bullet"/>
+      <w:lvlText w:val="o"/>
+      <w:lvlJc w:val="left"/>
+      <w:pPr>
+        <w:ind w:left="3659" w:hanging="360"/>
+      </w:pPr>
+      <w:rPr>
+        <w:rFonts w:ascii="Courier New" w:hAnsi="Courier New" w:cs="Courier New" w:hint="default"/>
+      </w:rPr>
+    </w:lvl>
+    <w:lvl w:ilvl="5" w:tplc="04090005" w:tentative="1">
+      <w:start w:val="1"/>
+      <w:numFmt w:val="bullet"/>
+      <w:lvlText w:val=""/>
+      <w:lvlJc w:val="left"/>
+      <w:pPr>
+        <w:ind w:left="4379" w:hanging="360"/>
+      </w:pPr>
+      <w:rPr>
+        <w:rFonts w:ascii="Wingdings" w:hAnsi="Wingdings" w:hint="default"/>
+      </w:rPr>
+    </w:lvl>
+    <w:lvl w:ilvl="6" w:tplc="04090001" w:tentative="1">
+      <w:start w:val="1"/>
+      <w:numFmt w:val="bullet"/>
+      <w:lvlText w:val=""/>
+      <w:lvlJc w:val="left"/>
+      <w:pPr>
+        <w:ind w:left="5099" w:hanging="360"/>
+      </w:pPr>
+      <w:rPr>
+        <w:rFonts w:ascii="Symbol" w:hAnsi="Symbol" w:hint="default"/>
+      </w:rPr>
+    </w:lvl>
+    <w:lvl w:ilvl="7" w:tplc="04090003" w:tentative="1">
+      <w:start w:val="1"/>
+      <w:numFmt w:val="bullet"/>
+      <w:lvlText w:val="o"/>
+      <w:lvlJc w:val="left"/>
+      <w:pPr>
+        <w:ind w:left="5819" w:hanging="360"/>
+      </w:pPr>
+      <w:rPr>
+        <w:rFonts w:ascii="Courier New" w:hAnsi="Courier New" w:cs="Courier New" w:hint="default"/>
+      </w:rPr>
+    </w:lvl>
+    <w:lvl w:ilvl="8" w:tplc="04090005" w:tentative="1">
+      <w:start w:val="1"/>
+      <w:numFmt w:val="bullet"/>
+      <w:lvlText w:val=""/>
+      <w:lvlJc w:val="left"/>
+      <w:pPr>
+        <w:ind w:left="6539" w:hanging="360"/>
+      </w:pPr>
+      <w:rPr>
+        <w:rFonts w:ascii="Wingdings" w:hAnsi="Wingdings" w:hint="default"/>
+      </w:rPr>
+    </w:lvl>
+  </w:abstractNum>
   <w:num w:numId="1">
     <w:abstractNumId w:val="0"/>
+  </w:num>
+  <w:num w:numId="2">
+    <w:abstractNumId w:val="2"/>
+  </w:num>
+  <w:num w:numId="3">
+    <w:abstractNumId w:val="1"/>
   </w:num>
 </w:numbering>
 </file>
@@ -3244,6 +4055,49 @@
       <w:contextualSpacing/>
     </w:pPr>
   </w:style>
+  <w:style w:type="character" w:styleId="CommentReference">
+    <w:name w:val="annotation reference"/>
+    <w:basedOn w:val="DefaultParagraphFont"/>
+    <w:uiPriority w:val="99"/>
+    <w:semiHidden/>
+    <w:unhideWhenUsed/>
+    <w:rsid w:val="00A53114"/>
+    <w:rPr>
+      <w:sz w:val="16"/>
+      <w:szCs w:val="16"/>
+    </w:rPr>
+  </w:style>
+  <w:style w:type="paragraph" w:styleId="CommentText">
+    <w:name w:val="annotation text"/>
+    <w:basedOn w:val="Normal"/>
+    <w:link w:val="CommentTextChar"/>
+    <w:uiPriority w:val="99"/>
+    <w:unhideWhenUsed/>
+    <w:rsid w:val="00A53114"/>
+    <w:pPr>
+      <w:widowControl/>
+      <w:autoSpaceDE/>
+      <w:autoSpaceDN/>
+      <w:adjustRightInd/>
+    </w:pPr>
+    <w:rPr>
+      <w:rFonts w:asciiTheme="minorHAnsi" w:eastAsiaTheme="minorHAnsi" w:hAnsiTheme="minorHAnsi" w:cstheme="minorBidi"/>
+      <w:sz w:val="20"/>
+      <w:szCs w:val="20"/>
+    </w:rPr>
+  </w:style>
+  <w:style w:type="character" w:customStyle="1" w:styleId="CommentTextChar">
+    <w:name w:val="Comment Text Char"/>
+    <w:basedOn w:val="DefaultParagraphFont"/>
+    <w:link w:val="CommentText"/>
+    <w:uiPriority w:val="99"/>
+    <w:rsid w:val="00A53114"/>
+    <w:rPr>
+      <w:rFonts w:eastAsiaTheme="minorHAnsi"/>
+      <w:sz w:val="20"/>
+      <w:szCs w:val="20"/>
+    </w:rPr>
+  </w:style>
 </w:styles>
 </file>
 
@@ -3561,6 +4415,49 @@
       <w:contextualSpacing/>
     </w:pPr>
   </w:style>
+  <w:style w:type="character" w:styleId="CommentReference">
+    <w:name w:val="annotation reference"/>
+    <w:basedOn w:val="DefaultParagraphFont"/>
+    <w:uiPriority w:val="99"/>
+    <w:semiHidden/>
+    <w:unhideWhenUsed/>
+    <w:rsid w:val="00A53114"/>
+    <w:rPr>
+      <w:sz w:val="16"/>
+      <w:szCs w:val="16"/>
+    </w:rPr>
+  </w:style>
+  <w:style w:type="paragraph" w:styleId="CommentText">
+    <w:name w:val="annotation text"/>
+    <w:basedOn w:val="Normal"/>
+    <w:link w:val="CommentTextChar"/>
+    <w:uiPriority w:val="99"/>
+    <w:unhideWhenUsed/>
+    <w:rsid w:val="00A53114"/>
+    <w:pPr>
+      <w:widowControl/>
+      <w:autoSpaceDE/>
+      <w:autoSpaceDN/>
+      <w:adjustRightInd/>
+    </w:pPr>
+    <w:rPr>
+      <w:rFonts w:asciiTheme="minorHAnsi" w:eastAsiaTheme="minorHAnsi" w:hAnsiTheme="minorHAnsi" w:cstheme="minorBidi"/>
+      <w:sz w:val="20"/>
+      <w:szCs w:val="20"/>
+    </w:rPr>
+  </w:style>
+  <w:style w:type="character" w:customStyle="1" w:styleId="CommentTextChar">
+    <w:name w:val="Comment Text Char"/>
+    <w:basedOn w:val="DefaultParagraphFont"/>
+    <w:link w:val="CommentText"/>
+    <w:uiPriority w:val="99"/>
+    <w:rsid w:val="00A53114"/>
+    <w:rPr>
+      <w:rFonts w:eastAsiaTheme="minorHAnsi"/>
+      <w:sz w:val="20"/>
+      <w:szCs w:val="20"/>
+    </w:rPr>
+  </w:style>
 </w:styles>
 </file>
 

</xml_diff>

<commit_message>
Moved jail commitment checkbox to JTC box.
</commit_message>
<xml_diff>
--- a/resources/Saved/21CRB00626_Traffic Judgment Entry.docx
+++ b/resources/Saved/21CRB00626_Traffic Judgment Entry.docx
@@ -515,6 +515,7 @@
         </w:tabs>
         <w:rPr>
           <w:rFonts w:ascii="Palatino Linotype" w:hAnsi="Palatino Linotype"/>
+          <w:bCs/>
           <w:sz w:val="20"/>
           <w:szCs w:val="20"/>
         </w:rPr>
@@ -585,7 +586,7 @@
           <w:sz w:val="20"/>
           <w:szCs w:val="20"/>
         </w:rPr>
-        <w:t xml:space="preserve"> on February 19, 2022.</w:t>
+        <w:t xml:space="preserve"> on February 21, 2022.</w:t>
       </w:r>
       <w:r>
         <w:rPr>
@@ -758,6 +759,8 @@
           <w:szCs w:val="20"/>
         </w:rPr>
       </w:pPr>
+      <w:bookmarkStart w:id="0" w:name="_GoBack"/>
+      <w:bookmarkEnd w:id="0"/>
       <w:r>
         <w:rPr>
           <w:rFonts w:ascii="Palatino Linotype" w:hAnsi="Palatino Linotype"/>
@@ -819,6 +822,7 @@
                 <w:sz w:val="20"/>
                 <w:szCs w:val="20"/>
               </w:rPr>
+              <w:lastRenderedPageBreak/>
               <w:t>Offense</w:t>
             </w:r>
           </w:p>
@@ -1133,7 +1137,6 @@
                 <w:sz w:val="20"/>
                 <w:szCs w:val="20"/>
               </w:rPr>
-              <w:lastRenderedPageBreak/>
               <w:t>Degree</w:t>
             </w:r>
           </w:p>
@@ -1643,7 +1646,7 @@
                 <w:sz w:val="20"/>
                 <w:szCs w:val="20"/>
               </w:rPr>
-              <w:t xml:space="preserve">$ 0</w:t>
+              <w:t xml:space="preserve">$ 50</w:t>
             </w:r>
           </w:p>
         </w:tc>
@@ -1820,7 +1823,7 @@
                 <w:sz w:val="20"/>
                 <w:szCs w:val="20"/>
               </w:rPr>
-              <w:t xml:space="preserve">$ 0</w:t>
+              <w:t xml:space="preserve">$ 25</w:t>
             </w:r>
           </w:p>
         </w:tc>
@@ -1977,7 +1980,7 @@
                 <w:sz w:val="20"/>
                 <w:szCs w:val="20"/>
               </w:rPr>
-              <w:t xml:space="preserve">50</w:t>
+              <w:t xml:space="preserve">5</w:t>
             </w:r>
           </w:p>
         </w:tc>
@@ -2423,7 +2426,7 @@
         </w:rPr>
         <w:t xml:space="preserve">. </w:t>
       </w:r>
-      <w:bookmarkStart w:id="0" w:name="_Hlk94196527"/>
+      <w:bookmarkStart w:id="1" w:name="_Hlk94196527"/>
       <w:r>
         <w:rPr>
           <w:rFonts w:ascii="Palatino Linotype" w:hAnsi="Palatino Linotype"/>
@@ -2483,7 +2486,7 @@
         </w:rPr>
         <w:t xml:space="preserve">in full by </w:t>
       </w:r>
-      <w:bookmarkEnd w:id="0"/>
+      <w:bookmarkEnd w:id="1"/>
       <w:r>
         <w:rPr>
           <w:rFonts w:ascii="Palatino Linotype" w:hAnsi="Palatino Linotype"/>
@@ -2492,7 +2495,7 @@
           <w:sz w:val="20"/>
           <w:szCs w:val="20"/>
         </w:rPr>
-        <w:t xml:space="preserve">February 19, 2022</w:t>
+        <w:t xml:space="preserve">February 21, 2022</w:t>
       </w:r>
       <w:r>
         <w:rPr>
@@ -2661,7 +2664,7 @@
           <w:sz w:val="20"/>
           <w:szCs w:val="20"/>
         </w:rPr>
-        <w:t xml:space="preserve">5 </w:t>
+        <w:t xml:space="preserve">4 </w:t>
       </w:r>
       <w:r>
         <w:rPr>
@@ -2698,6 +2701,319 @@
         </w:rPr>
         <w:t xml:space="preserve"/>
       </w:r>
+      <w:r>
+        <w:rPr>
+          <w:rFonts w:ascii="Palatino Linotype" w:hAnsi="Palatino Linotype"/>
+          <w:sz w:val="20"/>
+          <w:szCs w:val="20"/>
+        </w:rPr>
+        <w:t xml:space="preserve"/>
+      </w:r>
+      <w:r>
+        <w:rPr>
+          <w:rFonts w:ascii="Palatino Linotype" w:hAnsi="Palatino Linotype"/>
+          <w:sz w:val="20"/>
+          <w:szCs w:val="20"/>
+        </w:rPr>
+        <w:t xml:space="preserve"/>
+        <w:br/>
+        <w:t xml:space="preserve"/>
+      </w:r>
+    </w:p>
+    <w:p>
+      <w:pPr>
+        <w:jc w:val="both"/>
+        <w:rPr>
+          <w:rFonts w:ascii="Palatino Linotype" w:hAnsi="Palatino Linotype"/>
+          <w:sz w:val="20"/>
+          <w:szCs w:val="20"/>
+        </w:rPr>
+      </w:pPr>
+      <w:proofErr w:type="gramStart"/>
+      <w:r>
+        <w:rPr>
+          <w:rFonts w:ascii="Palatino Linotype" w:hAnsi="Palatino Linotype"/>
+          <w:b/>
+          <w:sz w:val="20"/>
+          <w:szCs w:val="20"/>
+        </w:rPr>
+        <w:t xml:space="preserve">Jail Commitment Terms.</w:t>
+      </w:r>
+      <w:proofErr w:type="gramEnd"/>
+      <w:r>
+        <w:rPr>
+          <w:rFonts w:ascii="Palatino Linotype" w:hAnsi="Palatino Linotype"/>
+          <w:b/>
+          <w:sz w:val="20"/>
+          <w:szCs w:val="20"/>
+        </w:rPr>
+        <w:t xml:space="preserve">  </w:t>
+      </w:r>
+      <w:r>
+        <w:rPr>
+          <w:rFonts w:ascii="Palatino Linotype" w:hAnsi="Palatino Linotype"/>
+          <w:sz w:val="20"/>
+          <w:szCs w:val="20"/>
+        </w:rPr>
+        <w:t xml:space="preserve"/>
+      </w:r>
+      <w:r>
+        <w:rPr>
+          <w:rFonts w:ascii="Palatino Linotype" w:hAnsi="Palatino Linotype"/>
+          <w:sz w:val="20"/>
+          <w:szCs w:val="20"/>
+        </w:rPr>
+        <w:t xml:space="preserve">Defendant’s report date is </w:t>
+      </w:r>
+      <w:r>
+        <w:rPr>
+          <w:rFonts w:ascii="Palatino Linotype" w:hAnsi="Palatino Linotype"/>
+          <w:b/>
+          <w:sz w:val="20"/>
+          <w:szCs w:val="20"/>
+        </w:rPr>
+        <w:t xml:space="preserve">February 21, 2022</w:t>
+      </w:r>
+      <w:r>
+        <w:rPr>
+          <w:rFonts w:ascii="Palatino Linotype" w:hAnsi="Palatino Linotype"/>
+          <w:b/>
+          <w:sz w:val="20"/>
+          <w:szCs w:val="20"/>
+        </w:rPr>
+        <w:t xml:space="preserve"> at 08:30 AM</w:t>
+      </w:r>
+      <w:r>
+        <w:rPr>
+          <w:rFonts w:ascii="Palatino Linotype" w:hAnsi="Palatino Linotype"/>
+          <w:sz w:val="20"/>
+          <w:szCs w:val="20"/>
+        </w:rPr>
+        <w:t xml:space="preserve">.</w:t>
+      </w:r>
+      <w:r>
+        <w:rPr>
+          <w:rFonts w:ascii="Palatino Linotype" w:hAnsi="Palatino Linotype"/>
+          <w:sz w:val="20"/>
+          <w:szCs w:val="20"/>
+        </w:rPr>
+        <w:t xml:space="preserve"/>
+      </w:r>
+    </w:p>
+    <w:p>
+      <w:pPr>
+        <w:pStyle w:val="ListParagraph"/>
+        <w:numPr>
+          <w:ilvl w:val="0"/>
+          <w:numId w:val="3"/>
+        </w:numPr>
+        <w:jc w:val="both"/>
+        <w:rPr>
+          <w:rFonts w:ascii="Palatino Linotype" w:hAnsi="Palatino Linotype"/>
+          <w:sz w:val="20"/>
+          <w:szCs w:val="20"/>
+        </w:rPr>
+      </w:pPr>
+      <w:r>
+        <w:rPr>
+          <w:rFonts w:ascii="Palatino Linotype" w:hAnsi="Palatino Linotype"/>
+          <w:sz w:val="20"/>
+          <w:szCs w:val="20"/>
+        </w:rPr>
+        <w:t>Defendant shall report to jail time</w:t>
+      </w:r>
+      <w:r>
+        <w:rPr>
+          <w:rFonts w:ascii="Palatino Linotype" w:hAnsi="Palatino Linotype"/>
+          <w:sz w:val="20"/>
+          <w:szCs w:val="20"/>
+        </w:rPr>
+        <w:t>l</w:t>
+      </w:r>
+      <w:r>
+        <w:rPr>
+          <w:rFonts w:ascii="Palatino Linotype" w:hAnsi="Palatino Linotype"/>
+          <w:sz w:val="20"/>
+          <w:szCs w:val="20"/>
+        </w:rPr>
+        <w:t>y and sober.</w:t>
+      </w:r>
+    </w:p>
+    <w:p>
+      <w:pPr>
+        <w:pStyle w:val="ListParagraph"/>
+        <w:numPr>
+          <w:ilvl w:val="0"/>
+          <w:numId w:val="3"/>
+        </w:numPr>
+        <w:jc w:val="both"/>
+        <w:rPr>
+          <w:rFonts w:ascii="Palatino Linotype" w:hAnsi="Palatino Linotype"/>
+          <w:sz w:val="20"/>
+          <w:szCs w:val="20"/>
+        </w:rPr>
+      </w:pPr>
+      <w:r>
+        <w:rPr>
+          <w:rFonts w:ascii="Palatino Linotype" w:hAnsi="Palatino Linotype"/>
+          <w:sz w:val="20"/>
+          <w:szCs w:val="20"/>
+        </w:rPr>
+        <w:t xml:space="preserve">The jail days imposed shall be served</w:t>
+      </w:r>
+      <w:r>
+        <w:rPr>
+          <w:rFonts w:ascii="Palatino Linotype" w:hAnsi="Palatino Linotype"/>
+          <w:sz w:val="20"/>
+          <w:szCs w:val="20"/>
+        </w:rPr>
+        <w:t xml:space="preserve"> as</w:t>
+      </w:r>
+      <w:r>
+        <w:rPr>
+          <w:rFonts w:ascii="Palatino Linotype" w:hAnsi="Palatino Linotype"/>
+          <w:sz w:val="20"/>
+          <w:szCs w:val="20"/>
+        </w:rPr>
+        <w:t xml:space="preserve"> consecutive days. </w:t>
+      </w:r>
+      <w:r>
+        <w:rPr>
+          <w:rFonts w:ascii="Palatino Linotype" w:hAnsi="Palatino Linotype"/>
+          <w:sz w:val="20"/>
+          <w:szCs w:val="20"/>
+        </w:rPr>
+        <w:t xml:space="preserve"/>
+      </w:r>
+      <w:r>
+        <w:rPr>
+          <w:rFonts w:ascii="Palatino Linotype" w:hAnsi="Palatino Linotype"/>
+          <w:sz w:val="20"/>
+          <w:szCs w:val="20"/>
+        </w:rPr>
+        <w:t xml:space="preserve"/>
+      </w:r>
+    </w:p>
+    <w:p>
+      <w:pPr>
+        <w:pStyle w:val="ListParagraph"/>
+        <w:numPr>
+          <w:ilvl w:val="0"/>
+          <w:numId w:val="3"/>
+        </w:numPr>
+        <w:jc w:val="both"/>
+        <w:rPr>
+          <w:rFonts w:ascii="Palatino Linotype" w:hAnsi="Palatino Linotype"/>
+          <w:sz w:val="20"/>
+          <w:szCs w:val="20"/>
+        </w:rPr>
+      </w:pPr>
+      <w:r>
+        <w:rPr>
+          <w:rFonts w:ascii="Palatino Linotype" w:hAnsi="Palatino Linotype"/>
+          <w:sz w:val="20"/>
+          <w:szCs w:val="20"/>
+        </w:rPr>
+        <w:t xml:space="preserve">Defendant is granted </w:t>
+      </w:r>
+      <w:r>
+        <w:rPr>
+          <w:rFonts w:ascii="Palatino Linotype" w:hAnsi="Palatino Linotype"/>
+          <w:b/>
+          <w:sz w:val="20"/>
+          <w:szCs w:val="20"/>
+        </w:rPr>
+        <w:t xml:space="preserve">credit for 4 days</w:t>
+      </w:r>
+      <w:r>
+        <w:rPr>
+          <w:rFonts w:ascii="Palatino Linotype" w:hAnsi="Palatino Linotype"/>
+          <w:sz w:val="20"/>
+          <w:szCs w:val="20"/>
+        </w:rPr>
+        <w:t xml:space="preserve"> already served in jail.</w:t>
+      </w:r>
+      <w:r>
+        <w:rPr>
+          <w:rFonts w:ascii="Palatino Linotype" w:hAnsi="Palatino Linotype"/>
+          <w:sz w:val="20"/>
+          <w:szCs w:val="20"/>
+        </w:rPr>
+        <w:t xml:space="preserve"/>
+      </w:r>
+      <w:r>
+        <w:rPr>
+          <w:rFonts w:ascii="Palatino Linotype" w:hAnsi="Palatino Linotype"/>
+          <w:sz w:val="20"/>
+          <w:szCs w:val="20"/>
+        </w:rPr>
+        <w:t xml:space="preserve"/>
+      </w:r>
+    </w:p>
+    <w:p>
+      <w:pPr>
+        <w:pStyle w:val="ListParagraph"/>
+        <w:numPr>
+          <w:ilvl w:val="0"/>
+          <w:numId w:val="3"/>
+        </w:numPr>
+        <w:jc w:val="both"/>
+        <w:rPr>
+          <w:rFonts w:ascii="Palatino Linotype" w:hAnsi="Palatino Linotype"/>
+          <w:sz w:val="20"/>
+          <w:szCs w:val="20"/>
+        </w:rPr>
+      </w:pPr>
+      <w:r>
+        <w:rPr>
+          <w:rFonts w:ascii="Palatino Linotype" w:hAnsi="Palatino Linotype"/>
+          <w:sz w:val="20"/>
+          <w:szCs w:val="20"/>
+        </w:rPr>
+        <w:t>Defendant shall timely pay</w:t>
+      </w:r>
+      <w:r>
+        <w:rPr>
+          <w:rFonts w:ascii="Palatino Linotype" w:hAnsi="Palatino Linotype"/>
+          <w:sz w:val="20"/>
+          <w:szCs w:val="20"/>
+        </w:rPr>
+        <w:t>,</w:t>
+      </w:r>
+      <w:r>
+        <w:rPr>
+          <w:rFonts w:ascii="Palatino Linotype" w:hAnsi="Palatino Linotype"/>
+          <w:sz w:val="20"/>
+          <w:szCs w:val="20"/>
+        </w:rPr>
+        <w:t xml:space="preserve"> or dispute</w:t>
+      </w:r>
+      <w:r>
+        <w:rPr>
+          <w:rFonts w:ascii="Palatino Linotype" w:hAnsi="Palatino Linotype"/>
+          <w:sz w:val="20"/>
+          <w:szCs w:val="20"/>
+        </w:rPr>
+        <w:t xml:space="preserve">,</w:t>
+      </w:r>
+      <w:r>
+        <w:rPr>
+          <w:rFonts w:ascii="Palatino Linotype" w:hAnsi="Palatino Linotype"/>
+          <w:sz w:val="20"/>
+          <w:szCs w:val="20"/>
+        </w:rPr>
+        <w:t xml:space="preserve"> confinement costs billed pursuant to R.C. 2929.37 or be subject to certificate of judgment by the Clerk.</w:t>
+      </w:r>
+    </w:p>
+    <w:p>
+      <w:pPr>
+        <w:jc w:val="both"/>
+        <w:rPr>
+          <w:rFonts w:ascii="Palatino Linotype" w:hAnsi="Palatino Linotype"/>
+          <w:sz w:val="20"/>
+          <w:szCs w:val="20"/>
+        </w:rPr>
+      </w:pPr>
       <w:r>
         <w:rPr>
           <w:rFonts w:ascii="Palatino Linotype" w:hAnsi="Palatino Linotype"/>
@@ -3218,7 +3534,7 @@
                 <w:sz w:val="20"/>
                 <w:szCs w:val="20"/>
               </w:rPr>
-              <w:t>3</w:t>
+              <w:t>1</w:t>
             </w:r>
             <w:r>
               <w:rPr>

</xml_diff>

<commit_message>
Added TwoQuestionWarning Message to jail check.
</commit_message>
<xml_diff>
--- a/resources/Saved/21CRB00626_Traffic Judgment Entry.docx
+++ b/resources/Saved/21CRB00626_Traffic Judgment Entry.docx
@@ -29,7 +29,15 @@
           <w:sz w:val="20"/>
           <w:szCs w:val="20"/>
         </w:rPr>
-        <w:t>THE STATE OF OHIO,</w:t>
+        <w:t>State of Ohio</w:t>
+      </w:r>
+      <w:r>
+        <w:rPr>
+          <w:rFonts w:ascii="Palatino Linotype" w:hAnsi="Palatino Linotype"/>
+          <w:sz w:val="20"/>
+          <w:szCs w:val="20"/>
+        </w:rPr>
+        <w:t>,</w:t>
       </w:r>
       <w:r>
         <w:rPr>
@@ -217,7 +225,31 @@
           <w:szCs w:val="20"/>
         </w:rPr>
         <w:tab/>
-        <w:t>CASE NO</w:t>
+        <w:t>C</w:t>
+      </w:r>
+      <w:r>
+        <w:rPr>
+          <w:rFonts w:ascii="Palatino Linotype" w:hAnsi="Palatino Linotype"/>
+          <w:sz w:val="20"/>
+          <w:szCs w:val="20"/>
+        </w:rPr>
+        <w:t>ase</w:t>
+      </w:r>
+      <w:r>
+        <w:rPr>
+          <w:rFonts w:ascii="Palatino Linotype" w:hAnsi="Palatino Linotype"/>
+          <w:sz w:val="20"/>
+          <w:szCs w:val="20"/>
+        </w:rPr>
+        <w:t xml:space="preserve"> N</w:t>
+      </w:r>
+      <w:r>
+        <w:rPr>
+          <w:rFonts w:ascii="Palatino Linotype" w:hAnsi="Palatino Linotype"/>
+          <w:sz w:val="20"/>
+          <w:szCs w:val="20"/>
+        </w:rPr>
+        <w:t>o</w:t>
       </w:r>
       <w:r>
         <w:rPr>
@@ -312,7 +344,7 @@
           <w:sz w:val="20"/>
           <w:szCs w:val="20"/>
         </w:rPr>
-        <w:t xml:space="preserve">WAYNE</w:t>
+        <w:t xml:space="preserve">Wayne</w:t>
       </w:r>
       <w:r>
         <w:rPr>
@@ -328,7 +360,7 @@
           <w:sz w:val="20"/>
           <w:szCs w:val="20"/>
         </w:rPr>
-        <w:t xml:space="preserve">FREY</w:t>
+        <w:t xml:space="preserve">Frey</w:t>
       </w:r>
       <w:r>
         <w:rPr>
@@ -586,7 +618,7 @@
           <w:sz w:val="20"/>
           <w:szCs w:val="20"/>
         </w:rPr>
-        <w:t xml:space="preserve"> on February 21, 2022.</w:t>
+        <w:t xml:space="preserve"> on February 28, 2022.</w:t>
       </w:r>
       <w:r>
         <w:rPr>
@@ -712,7 +744,33 @@
           <w:sz w:val="20"/>
           <w:szCs w:val="20"/>
         </w:rPr>
-        <w:t xml:space="preserve">The Court advised that if Defendant is not a United States citizen any plea or conviction could result in deportation, exclusion from admission into the United States, or denial of naturalization under United States law. </w:t>
+        <w:t>The Court advised that if Defendant is not a United States citizen any plea or conviction could result in deportation, exclusion from admission into the United States, or denial of naturalization under United States law.</w:t>
+      </w:r>
+      <w:r>
+        <w:rPr>
+          <w:rFonts w:ascii="Palatino Linotype" w:hAnsi="Palatino Linotype"/>
+          <w:sz w:val="20"/>
+          <w:szCs w:val="20"/>
+        </w:rPr>
+        <w:t xml:space="preserve"> </w:t>
+      </w:r>
+      <w:proofErr w:type="gramStart"/>
+      <w:r>
+        <w:rPr>
+          <w:rFonts w:ascii="Palatino Linotype" w:hAnsi="Palatino Linotype"/>
+          <w:sz w:val="20"/>
+          <w:szCs w:val="20"/>
+        </w:rPr>
+        <w:t>R.C. 2943.031.</w:t>
+      </w:r>
+      <w:proofErr w:type="gramEnd"/>
+      <w:r>
+        <w:rPr>
+          <w:rFonts w:ascii="Palatino Linotype" w:hAnsi="Palatino Linotype"/>
+          <w:sz w:val="20"/>
+          <w:szCs w:val="20"/>
+        </w:rPr>
+        <w:t xml:space="preserve"> </w:t>
       </w:r>
       <w:r>
         <w:rPr>
@@ -721,7 +779,25 @@
           <w:sz w:val="20"/>
           <w:szCs w:val="20"/>
         </w:rPr>
-        <w:t xml:space="preserve">R.C. 2943.031 </w:t>
+        <w:t>R.C. 2943.031</w:t>
+      </w:r>
+      <w:r>
+        <w:rPr>
+          <w:rFonts w:ascii="Palatino Linotype" w:hAnsi="Palatino Linotype"/>
+          <w:vanish/>
+          <w:sz w:val="20"/>
+          <w:szCs w:val="20"/>
+        </w:rPr>
+        <w:t>.</w:t>
+      </w:r>
+      <w:r>
+        <w:rPr>
+          <w:rFonts w:ascii="Palatino Linotype" w:hAnsi="Palatino Linotype"/>
+          <w:vanish/>
+          <w:sz w:val="20"/>
+          <w:szCs w:val="20"/>
+        </w:rPr>
+        <w:t xml:space="preserve"> </w:t>
       </w:r>
       <w:r>
         <w:rPr>
@@ -759,8 +835,6 @@
           <w:szCs w:val="20"/>
         </w:rPr>
       </w:pPr>
-      <w:bookmarkStart w:id="0" w:name="_GoBack"/>
-      <w:bookmarkEnd w:id="0"/>
       <w:r>
         <w:rPr>
           <w:rFonts w:ascii="Palatino Linotype" w:hAnsi="Palatino Linotype"/>
@@ -775,7 +849,6 @@
         <w:tblStyle w:val="TableGrid"/>
         <w:tblW w:w="0" w:type="auto"/>
         <w:jc w:val="center"/>
-        <w:tblInd w:w="-381" w:type="dxa"/>
         <w:tblLook w:val="04A0" w:firstRow="1" w:lastRow="0" w:firstColumn="1" w:lastColumn="0" w:noHBand="0" w:noVBand="1"/>
       </w:tblPr>
       <w:tblGrid>
@@ -861,7 +934,7 @@
                 <w:sz w:val="20"/>
                 <w:szCs w:val="20"/>
               </w:rPr>
-              <w:t xml:space="preserve">CRIMINAL MISCHIEF</w:t>
+              <w:t xml:space="preserve">Criminal Mischief</w:t>
             </w:r>
           </w:p>
         </w:tc>
@@ -899,7 +972,7 @@
                 <w:sz w:val="20"/>
                 <w:szCs w:val="20"/>
               </w:rPr>
-              <w:t xml:space="preserve">ASSAULT - M1</w:t>
+              <w:t xml:space="preserve">Assault - M1</w:t>
             </w:r>
           </w:p>
         </w:tc>
@@ -937,7 +1010,7 @@
                 <w:sz w:val="20"/>
                 <w:szCs w:val="20"/>
               </w:rPr>
-              <w:t xml:space="preserve">DISORDERLY CONDUCT</w:t>
+              <w:t xml:space="preserve">Disorderly Conduct</w:t>
             </w:r>
           </w:p>
         </w:tc>
@@ -1823,7 +1896,7 @@
                 <w:sz w:val="20"/>
                 <w:szCs w:val="20"/>
               </w:rPr>
-              <w:t xml:space="preserve">$ 25</w:t>
+              <w:t xml:space="preserve">$ 0</w:t>
             </w:r>
           </w:p>
         </w:tc>
@@ -2327,6 +2400,15 @@
       <w:r>
         <w:rPr>
           <w:rFonts w:ascii="Palatino Linotype" w:hAnsi="Palatino Linotype"/>
+          <w:bCs/>
+          <w:sz w:val="20"/>
+          <w:szCs w:val="20"/>
+        </w:rPr>
+        <w:t xml:space="preserve">. </w:t>
+      </w:r>
+      <w:r>
+        <w:rPr>
+          <w:rFonts w:ascii="Palatino Linotype" w:hAnsi="Palatino Linotype"/>
           <w:sz w:val="20"/>
           <w:szCs w:val="20"/>
         </w:rPr>
@@ -2339,7 +2421,7 @@
           <w:sz w:val="20"/>
           <w:szCs w:val="20"/>
         </w:rPr>
-        <w:t xml:space="preserve">. </w:t>
+        <w:t xml:space="preserve"/>
       </w:r>
       <w:r>
         <w:rPr>
@@ -2426,7 +2508,7 @@
         </w:rPr>
         <w:t xml:space="preserve">. </w:t>
       </w:r>
-      <w:bookmarkStart w:id="1" w:name="_Hlk94196527"/>
+      <w:bookmarkStart w:id="0" w:name="_Hlk94196527"/>
       <w:r>
         <w:rPr>
           <w:rFonts w:ascii="Palatino Linotype" w:hAnsi="Palatino Linotype"/>
@@ -2486,7 +2568,7 @@
         </w:rPr>
         <w:t xml:space="preserve">in full by </w:t>
       </w:r>
-      <w:bookmarkEnd w:id="1"/>
+      <w:bookmarkEnd w:id="0"/>
       <w:r>
         <w:rPr>
           <w:rFonts w:ascii="Palatino Linotype" w:hAnsi="Palatino Linotype"/>
@@ -2495,7 +2577,7 @@
           <w:sz w:val="20"/>
           <w:szCs w:val="20"/>
         </w:rPr>
-        <w:t xml:space="preserve">February 21, 2022</w:t>
+        <w:t xml:space="preserve">February 28, 2022</w:t>
       </w:r>
       <w:r>
         <w:rPr>
@@ -2512,6 +2594,14 @@
           <w:szCs w:val="20"/>
         </w:rPr>
         <w:t xml:space="preserve"> </w:t>
+      </w:r>
+      <w:r>
+        <w:rPr>
+          <w:rFonts w:ascii="Palatino Linotype" w:hAnsi="Palatino Linotype"/>
+          <w:sz w:val="20"/>
+          <w:szCs w:val="20"/>
+        </w:rPr>
+        <w:t xml:space="preserve"/>
       </w:r>
       <w:r>
         <w:rPr>
@@ -2646,374 +2736,10 @@
           <w:sz w:val="20"/>
           <w:szCs w:val="20"/>
         </w:rPr>
-        <w:t xml:space="preserve">Defendant shall receive credit </w:t>
-      </w:r>
-      <w:r>
-        <w:rPr>
-          <w:rFonts w:ascii="Palatino Linotype" w:hAnsi="Palatino Linotype"/>
-          <w:sz w:val="20"/>
-          <w:szCs w:val="20"/>
-        </w:rPr>
-        <w:t xml:space="preserve">for </w:t>
-      </w:r>
-      <w:r>
-        <w:rPr>
-          <w:rFonts w:ascii="Palatino Linotype" w:hAnsi="Palatino Linotype"/>
-          <w:b/>
-          <w:bCs/>
-          <w:sz w:val="20"/>
-          <w:szCs w:val="20"/>
-        </w:rPr>
-        <w:t xml:space="preserve">4 </w:t>
-      </w:r>
-      <w:r>
-        <w:rPr>
-          <w:rFonts w:ascii="Palatino Linotype" w:hAnsi="Palatino Linotype"/>
-          <w:b/>
-          <w:bCs/>
-          <w:sz w:val="20"/>
-          <w:szCs w:val="20"/>
-        </w:rPr>
-        <w:t xml:space="preserve">days</w:t>
-      </w:r>
-      <w:r>
-        <w:rPr>
-          <w:rFonts w:ascii="Palatino Linotype" w:hAnsi="Palatino Linotype"/>
-          <w:bCs/>
-          <w:sz w:val="20"/>
-          <w:szCs w:val="20"/>
-        </w:rPr>
-        <w:t xml:space="preserve"> already served in jail</w:t>
-      </w:r>
-      <w:r>
-        <w:rPr>
-          <w:rFonts w:ascii="Palatino Linotype" w:hAnsi="Palatino Linotype"/>
-          <w:sz w:val="20"/>
-          <w:szCs w:val="20"/>
-        </w:rPr>
-        <w:t xml:space="preserve">. </w:t>
-      </w:r>
-      <w:r>
-        <w:rPr>
-          <w:rFonts w:ascii="Palatino Linotype" w:hAnsi="Palatino Linotype"/>
-          <w:sz w:val="20"/>
-          <w:szCs w:val="20"/>
-        </w:rPr>
-        <w:t xml:space="preserve"/>
-      </w:r>
-      <w:r>
-        <w:rPr>
-          <w:rFonts w:ascii="Palatino Linotype" w:hAnsi="Palatino Linotype"/>
-          <w:sz w:val="20"/>
-          <w:szCs w:val="20"/>
-        </w:rPr>
-        <w:t xml:space="preserve"/>
-      </w:r>
-      <w:r>
-        <w:rPr>
-          <w:rFonts w:ascii="Palatino Linotype" w:hAnsi="Palatino Linotype"/>
-          <w:sz w:val="20"/>
-          <w:szCs w:val="20"/>
-        </w:rPr>
-        <w:t xml:space="preserve"/>
-        <w:br/>
-        <w:t xml:space="preserve"/>
-      </w:r>
-    </w:p>
-    <w:p>
-      <w:pPr>
-        <w:jc w:val="both"/>
-        <w:rPr>
-          <w:rFonts w:ascii="Palatino Linotype" w:hAnsi="Palatino Linotype"/>
-          <w:sz w:val="20"/>
-          <w:szCs w:val="20"/>
-        </w:rPr>
-      </w:pPr>
-      <w:proofErr w:type="gramStart"/>
-      <w:r>
-        <w:rPr>
-          <w:rFonts w:ascii="Palatino Linotype" w:hAnsi="Palatino Linotype"/>
-          <w:b/>
-          <w:sz w:val="20"/>
-          <w:szCs w:val="20"/>
-        </w:rPr>
-        <w:t xml:space="preserve">Jail Commitment Terms.</w:t>
-      </w:r>
-      <w:proofErr w:type="gramEnd"/>
-      <w:r>
-        <w:rPr>
-          <w:rFonts w:ascii="Palatino Linotype" w:hAnsi="Palatino Linotype"/>
-          <w:b/>
-          <w:sz w:val="20"/>
-          <w:szCs w:val="20"/>
-        </w:rPr>
-        <w:t xml:space="preserve">  </w:t>
-      </w:r>
-      <w:r>
-        <w:rPr>
-          <w:rFonts w:ascii="Palatino Linotype" w:hAnsi="Palatino Linotype"/>
-          <w:sz w:val="20"/>
-          <w:szCs w:val="20"/>
-        </w:rPr>
-        <w:t xml:space="preserve"/>
-      </w:r>
-      <w:r>
-        <w:rPr>
-          <w:rFonts w:ascii="Palatino Linotype" w:hAnsi="Palatino Linotype"/>
-          <w:sz w:val="20"/>
-          <w:szCs w:val="20"/>
-        </w:rPr>
-        <w:t xml:space="preserve">Defendant’s report date is </w:t>
-      </w:r>
-      <w:r>
-        <w:rPr>
-          <w:rFonts w:ascii="Palatino Linotype" w:hAnsi="Palatino Linotype"/>
-          <w:b/>
-          <w:sz w:val="20"/>
-          <w:szCs w:val="20"/>
-        </w:rPr>
-        <w:t xml:space="preserve">February 21, 2022</w:t>
-      </w:r>
-      <w:r>
-        <w:rPr>
-          <w:rFonts w:ascii="Palatino Linotype" w:hAnsi="Palatino Linotype"/>
-          <w:b/>
-          <w:sz w:val="20"/>
-          <w:szCs w:val="20"/>
-        </w:rPr>
-        <w:t xml:space="preserve"> at 08:30 AM</w:t>
-      </w:r>
-      <w:r>
-        <w:rPr>
-          <w:rFonts w:ascii="Palatino Linotype" w:hAnsi="Palatino Linotype"/>
-          <w:sz w:val="20"/>
-          <w:szCs w:val="20"/>
-        </w:rPr>
-        <w:t xml:space="preserve">.</w:t>
-      </w:r>
-      <w:r>
-        <w:rPr>
-          <w:rFonts w:ascii="Palatino Linotype" w:hAnsi="Palatino Linotype"/>
-          <w:sz w:val="20"/>
-          <w:szCs w:val="20"/>
-        </w:rPr>
-        <w:t xml:space="preserve"/>
-      </w:r>
-    </w:p>
-    <w:p>
-      <w:pPr>
-        <w:pStyle w:val="ListParagraph"/>
-        <w:numPr>
-          <w:ilvl w:val="0"/>
-          <w:numId w:val="3"/>
-        </w:numPr>
-        <w:jc w:val="both"/>
-        <w:rPr>
-          <w:rFonts w:ascii="Palatino Linotype" w:hAnsi="Palatino Linotype"/>
-          <w:sz w:val="20"/>
-          <w:szCs w:val="20"/>
-        </w:rPr>
-      </w:pPr>
-      <w:r>
-        <w:rPr>
-          <w:rFonts w:ascii="Palatino Linotype" w:hAnsi="Palatino Linotype"/>
-          <w:sz w:val="20"/>
-          <w:szCs w:val="20"/>
-        </w:rPr>
-        <w:t>Defendant shall report to jail time</w:t>
-      </w:r>
-      <w:r>
-        <w:rPr>
-          <w:rFonts w:ascii="Palatino Linotype" w:hAnsi="Palatino Linotype"/>
-          <w:sz w:val="20"/>
-          <w:szCs w:val="20"/>
-        </w:rPr>
-        <w:t>l</w:t>
-      </w:r>
-      <w:r>
-        <w:rPr>
-          <w:rFonts w:ascii="Palatino Linotype" w:hAnsi="Palatino Linotype"/>
-          <w:sz w:val="20"/>
-          <w:szCs w:val="20"/>
-        </w:rPr>
-        <w:t>y and sober.</w:t>
-      </w:r>
-    </w:p>
-    <w:p>
-      <w:pPr>
-        <w:pStyle w:val="ListParagraph"/>
-        <w:numPr>
-          <w:ilvl w:val="0"/>
-          <w:numId w:val="3"/>
-        </w:numPr>
-        <w:jc w:val="both"/>
-        <w:rPr>
-          <w:rFonts w:ascii="Palatino Linotype" w:hAnsi="Palatino Linotype"/>
-          <w:sz w:val="20"/>
-          <w:szCs w:val="20"/>
-        </w:rPr>
-      </w:pPr>
-      <w:r>
-        <w:rPr>
-          <w:rFonts w:ascii="Palatino Linotype" w:hAnsi="Palatino Linotype"/>
-          <w:sz w:val="20"/>
-          <w:szCs w:val="20"/>
-        </w:rPr>
-        <w:t xml:space="preserve">The jail days imposed shall be served</w:t>
-      </w:r>
-      <w:r>
-        <w:rPr>
-          <w:rFonts w:ascii="Palatino Linotype" w:hAnsi="Palatino Linotype"/>
-          <w:sz w:val="20"/>
-          <w:szCs w:val="20"/>
-        </w:rPr>
-        <w:t xml:space="preserve"> as</w:t>
-      </w:r>
-      <w:r>
-        <w:rPr>
-          <w:rFonts w:ascii="Palatino Linotype" w:hAnsi="Palatino Linotype"/>
-          <w:sz w:val="20"/>
-          <w:szCs w:val="20"/>
-        </w:rPr>
-        <w:t xml:space="preserve"> consecutive days. </w:t>
-      </w:r>
-      <w:r>
-        <w:rPr>
-          <w:rFonts w:ascii="Palatino Linotype" w:hAnsi="Palatino Linotype"/>
-          <w:sz w:val="20"/>
-          <w:szCs w:val="20"/>
-        </w:rPr>
-        <w:t xml:space="preserve"/>
-      </w:r>
-      <w:r>
-        <w:rPr>
-          <w:rFonts w:ascii="Palatino Linotype" w:hAnsi="Palatino Linotype"/>
-          <w:sz w:val="20"/>
-          <w:szCs w:val="20"/>
-        </w:rPr>
-        <w:t xml:space="preserve"/>
-      </w:r>
-    </w:p>
-    <w:p>
-      <w:pPr>
-        <w:pStyle w:val="ListParagraph"/>
-        <w:numPr>
-          <w:ilvl w:val="0"/>
-          <w:numId w:val="3"/>
-        </w:numPr>
-        <w:jc w:val="both"/>
-        <w:rPr>
-          <w:rFonts w:ascii="Palatino Linotype" w:hAnsi="Palatino Linotype"/>
-          <w:sz w:val="20"/>
-          <w:szCs w:val="20"/>
-        </w:rPr>
-      </w:pPr>
-      <w:r>
-        <w:rPr>
-          <w:rFonts w:ascii="Palatino Linotype" w:hAnsi="Palatino Linotype"/>
-          <w:sz w:val="20"/>
-          <w:szCs w:val="20"/>
-        </w:rPr>
-        <w:t xml:space="preserve">Defendant is granted </w:t>
-      </w:r>
-      <w:r>
-        <w:rPr>
-          <w:rFonts w:ascii="Palatino Linotype" w:hAnsi="Palatino Linotype"/>
-          <w:b/>
-          <w:sz w:val="20"/>
-          <w:szCs w:val="20"/>
-        </w:rPr>
-        <w:t xml:space="preserve">credit for 4 days</w:t>
-      </w:r>
-      <w:r>
-        <w:rPr>
-          <w:rFonts w:ascii="Palatino Linotype" w:hAnsi="Palatino Linotype"/>
-          <w:sz w:val="20"/>
-          <w:szCs w:val="20"/>
-        </w:rPr>
-        <w:t xml:space="preserve"> already served in jail.</w:t>
-      </w:r>
-      <w:r>
-        <w:rPr>
-          <w:rFonts w:ascii="Palatino Linotype" w:hAnsi="Palatino Linotype"/>
-          <w:sz w:val="20"/>
-          <w:szCs w:val="20"/>
-        </w:rPr>
-        <w:t xml:space="preserve"/>
-      </w:r>
-      <w:r>
-        <w:rPr>
-          <w:rFonts w:ascii="Palatino Linotype" w:hAnsi="Palatino Linotype"/>
-          <w:sz w:val="20"/>
-          <w:szCs w:val="20"/>
-        </w:rPr>
-        <w:t xml:space="preserve"/>
-      </w:r>
-    </w:p>
-    <w:p>
-      <w:pPr>
-        <w:pStyle w:val="ListParagraph"/>
-        <w:numPr>
-          <w:ilvl w:val="0"/>
-          <w:numId w:val="3"/>
-        </w:numPr>
-        <w:jc w:val="both"/>
-        <w:rPr>
-          <w:rFonts w:ascii="Palatino Linotype" w:hAnsi="Palatino Linotype"/>
-          <w:sz w:val="20"/>
-          <w:szCs w:val="20"/>
-        </w:rPr>
-      </w:pPr>
-      <w:r>
-        <w:rPr>
-          <w:rFonts w:ascii="Palatino Linotype" w:hAnsi="Palatino Linotype"/>
-          <w:sz w:val="20"/>
-          <w:szCs w:val="20"/>
-        </w:rPr>
-        <w:t>Defendant shall timely pay</w:t>
-      </w:r>
-      <w:r>
-        <w:rPr>
-          <w:rFonts w:ascii="Palatino Linotype" w:hAnsi="Palatino Linotype"/>
-          <w:sz w:val="20"/>
-          <w:szCs w:val="20"/>
-        </w:rPr>
-        <w:t>,</w:t>
-      </w:r>
-      <w:r>
-        <w:rPr>
-          <w:rFonts w:ascii="Palatino Linotype" w:hAnsi="Palatino Linotype"/>
-          <w:sz w:val="20"/>
-          <w:szCs w:val="20"/>
-        </w:rPr>
-        <w:t xml:space="preserve"> or dispute</w:t>
-      </w:r>
-      <w:r>
-        <w:rPr>
-          <w:rFonts w:ascii="Palatino Linotype" w:hAnsi="Palatino Linotype"/>
-          <w:sz w:val="20"/>
-          <w:szCs w:val="20"/>
-        </w:rPr>
-        <w:t xml:space="preserve">,</w:t>
-      </w:r>
-      <w:r>
-        <w:rPr>
-          <w:rFonts w:ascii="Palatino Linotype" w:hAnsi="Palatino Linotype"/>
-          <w:sz w:val="20"/>
-          <w:szCs w:val="20"/>
-        </w:rPr>
-        <w:t xml:space="preserve"> confinement costs billed pursuant to R.C. 2929.37 or be subject to certificate of judgment by the Clerk.</w:t>
-      </w:r>
-    </w:p>
-    <w:p>
-      <w:pPr>
-        <w:jc w:val="both"/>
-        <w:rPr>
-          <w:rFonts w:ascii="Palatino Linotype" w:hAnsi="Palatino Linotype"/>
-          <w:sz w:val="20"/>
-          <w:szCs w:val="20"/>
-        </w:rPr>
-      </w:pPr>
+        <w:t xml:space="preserve"> </w:t>
+      </w:r>
+      <w:bookmarkStart w:id="1" w:name="_GoBack"/>
+      <w:bookmarkEnd w:id="1"/>
       <w:r>
         <w:rPr>
           <w:rFonts w:ascii="Palatino Linotype" w:hAnsi="Palatino Linotype"/>
@@ -3317,7 +3043,7 @@
           <w:sz w:val="16"/>
           <w:szCs w:val="16"/>
         </w:rPr>
-        <w:t xml:space="preserve">Prosecutor’s Office: PS     OM     EM; </w:t>
+        <w:t xml:space="preserve">Prosecutor’s Office: PS    </w:t>
       </w:r>
       <w:r>
         <w:rPr>
@@ -3325,16 +3051,7 @@
           <w:sz w:val="16"/>
           <w:szCs w:val="16"/>
         </w:rPr>
-        <w:tab/>
-        <w:t>Defendant’s Attorney: PS     OM     EM;</w:t>
-      </w:r>
-      <w:r>
-        <w:rPr>
-          <w:rFonts w:ascii="Palatino Linotype" w:hAnsi="Palatino Linotype"/>
-          <w:sz w:val="16"/>
-          <w:szCs w:val="16"/>
-        </w:rPr>
-        <w:tab/>
+        <w:t xml:space="preserve">OM     EM; Defendant’s Attorney: PS     OM     EM; Wayne Frey: PS     OM     EM;</w:t>
       </w:r>
     </w:p>
     <w:p>
@@ -3355,7 +3072,6 @@
           <w:rFonts w:ascii="Palatino Linotype" w:hAnsi="Palatino Linotype"/>
           <w:sz w:val="16"/>
           <w:szCs w:val="16"/>
-          <w:u w:val="single"/>
         </w:rPr>
       </w:pPr>
       <w:r>
@@ -3364,7 +3080,15 @@
           <w:sz w:val="16"/>
           <w:szCs w:val="16"/>
         </w:rPr>
-        <w:t xml:space="preserve">WAYNE FREY: PS     OM     EM</w:t>
+        <w:t xml:space="preserve"/>
+      </w:r>
+      <w:r>
+        <w:rPr>
+          <w:rFonts w:ascii="Palatino Linotype" w:hAnsi="Palatino Linotype"/>
+          <w:sz w:val="16"/>
+          <w:szCs w:val="16"/>
+        </w:rPr>
+        <w:t xml:space="preserve"/>
       </w:r>
     </w:p>
     <w:p>
@@ -3534,7 +3258,7 @@
                 <w:sz w:val="20"/>
                 <w:szCs w:val="20"/>
               </w:rPr>
-              <w:t>1</w:t>
+              <w:t>3</w:t>
             </w:r>
             <w:r>
               <w:rPr>

</xml_diff>